<commit_message>
Formulierungen in der Doku verbessert
</commit_message>
<xml_diff>
--- a/Dokumentation.docx
+++ b/Dokumentation.docx
@@ -41,18 +41,88 @@
     <w:p/>
     <w:p>
       <w:r>
-        <w:t>Überlegte Wahl von Farbe, Form und Größe tragen zu einer besseren Navigation für den Benutzer bei. Außerdem führen bekannte Icons zu einer schnelleren Wahrnehmung einzelner Funktionen und Informationen als Text und brauchen nebenbei noch weniger Platz.</w:t>
+        <w:t xml:space="preserve">Überlegte Wahl von Farbe, Form und Größe </w:t>
+      </w:r>
+      <w:r>
+        <w:t>erleichtert dem Benutzer die Navigation auf der Webseite</w:t>
+      </w:r>
+      <w:r>
+        <w:t xml:space="preserve">. Außerdem führen bekannte Icons zu einer schnelleren Wahrnehmung einzelner Funktionen </w:t>
+      </w:r>
+      <w:r>
+        <w:t>&amp;</w:t>
+      </w:r>
+      <w:r>
+        <w:t xml:space="preserve"> Informationen </w:t>
+      </w:r>
+      <w:r>
+        <w:t>im Vergleich zu</w:t>
+      </w:r>
+      <w:r>
+        <w:t xml:space="preserve"> Text und brauchen </w:t>
+      </w:r>
+      <w:r>
+        <w:t>dazu</w:t>
+      </w:r>
+      <w:r>
+        <w:t xml:space="preserve"> noch weniger Platz.</w:t>
       </w:r>
     </w:p>
     <w:p>
       <w:r>
-        <w:t>Der Fokus im gesamten Projekt liegt darin, wichtige Knöpfe in der primären Farbe Blau hervorzuheben, wohingegen sekundäre Knöpfe eine runde Form, Icon statt Text und möglichst mit grauer Farbe gefärbt sind. Die einzige Ausnahme stellt der „Spieler entfernen“ Knopf dar, der durch seine Bedeutung eine rote Farbe erhält, um seine Funktionen schneller wahrnehmen zu können.</w:t>
+        <w:t xml:space="preserve">Der Fokus </w:t>
+      </w:r>
+      <w:r>
+        <w:t>des</w:t>
+      </w:r>
+      <w:r>
+        <w:t xml:space="preserve"> gesamten Projekt</w:t>
+      </w:r>
+      <w:r>
+        <w:t>s</w:t>
+      </w:r>
+      <w:r>
+        <w:t xml:space="preserve"> liegt </w:t>
+      </w:r>
+      <w:r>
+        <w:t>darauf</w:t>
+      </w:r>
+      <w:r>
+        <w:t>, wichtige</w:t>
+      </w:r>
+      <w:r>
+        <w:t xml:space="preserve"> Knöpfe</w:t>
+      </w:r>
+      <w:r>
+        <w:t xml:space="preserve"> in der primären Farbe Blau hervorzuheben, wohingegen sekundäre Knöpfe </w:t>
+      </w:r>
+      <w:r>
+        <w:t>abgerundet sind</w:t>
+      </w:r>
+      <w:r>
+        <w:t>, Icon statt Text</w:t>
+      </w:r>
+      <w:r>
+        <w:t xml:space="preserve"> enthalten</w:t>
+      </w:r>
+      <w:r>
+        <w:t xml:space="preserve"> und </w:t>
+      </w:r>
+      <w:r>
+        <w:t>eine graue Hintergrundfarbe besitzen</w:t>
+      </w:r>
+      <w:r>
+        <w:t>. Die einzige Ausnahme stellt der „Spieler entfernen“ Knopf dar, der</w:t>
+      </w:r>
+      <w:r>
+        <w:t xml:space="preserve"> aufgrund seiner Entfernen-Funktion rot gefärbt ist.</w:t>
       </w:r>
     </w:p>
     <w:p>
       <w:r>
         <w:t xml:space="preserve">Jedes nachfolgende Element, das als Knopf benannt wird, ist formatiert mit dem </w:t>
       </w:r>
+      <w:proofErr w:type="spellStart"/>
       <w:r>
         <w:rPr>
           <w:i/>
@@ -60,6 +130,7 @@
         </w:rPr>
         <w:t>button</w:t>
       </w:r>
+      <w:proofErr w:type="spellEnd"/>
       <w:r>
         <w:t xml:space="preserve"> HTML-Tag.</w:t>
       </w:r>
@@ -77,7 +148,19 @@
         <w:t>schön</w:t>
       </w:r>
       <w:r>
-        <w:t xml:space="preserve"> ist. Sollte diese Schriftart nicht im Browser bereitstehen, wird auf „Arial“ zurückgegriffen.</w:t>
+        <w:t xml:space="preserve"> ist. Sollte diese Schriftart nicht im Browser bereitstehen, wird auf </w:t>
+      </w:r>
+      <w:r>
+        <w:t xml:space="preserve">„Verdana“, dann auf </w:t>
+      </w:r>
+      <w:r>
+        <w:t>„Arial“</w:t>
+      </w:r>
+      <w:r>
+        <w:t xml:space="preserve"> und im äußersten Fall auf eine beliebige serifen-lose Schriftart </w:t>
+      </w:r>
+      <w:r>
+        <w:t>zurückgegriffen.</w:t>
       </w:r>
     </w:p>
     <w:p/>
@@ -95,6 +178,9 @@
         <w:keepNext/>
       </w:pPr>
       <w:r>
+        <w:rPr>
+          <w:noProof/>
+        </w:rPr>
         <w:drawing>
           <wp:inline distT="0" distB="0" distL="0" distR="0" wp14:anchorId="7F3F0FEA" wp14:editId="54EB5D4D">
             <wp:extent cx="5760720" cy="3112135"/>
@@ -139,14 +225,27 @@
       <w:r>
         <w:t xml:space="preserve">Abbildung </w:t>
       </w:r>
-      <w:fldSimple w:instr=" SEQ Abbildung \* ARABIC ">
-        <w:r>
-          <w:rPr>
-            <w:noProof/>
-          </w:rPr>
-          <w:t>1</w:t>
-        </w:r>
-      </w:fldSimple>
+      <w:r>
+        <w:fldChar w:fldCharType="begin"/>
+      </w:r>
+      <w:r>
+        <w:instrText xml:space="preserve"> SEQ Abbildung \* ARABIC </w:instrText>
+      </w:r>
+      <w:r>
+        <w:fldChar w:fldCharType="separate"/>
+      </w:r>
+      <w:r>
+        <w:rPr>
+          <w:noProof/>
+        </w:rPr>
+        <w:t>1</w:t>
+      </w:r>
+      <w:r>
+        <w:rPr>
+          <w:noProof/>
+        </w:rPr>
+        <w:fldChar w:fldCharType="end"/>
+      </w:r>
       <w:r>
         <w:t xml:space="preserve">: Dialog zur Konfiguration </w:t>
       </w:r>
@@ -174,12 +273,52 @@
     <w:p>
       <w:r>
         <w:lastRenderedPageBreak/>
-        <w:t xml:space="preserve">Daraufhin eine Liste an Spielern. Die Liste ist mit dem ul-Tag und jedes Listenelement (in diesem Fall jeweils ein Spieler) mit einem li-Tag formatiert. </w:t>
+        <w:t xml:space="preserve">Daraufhin eine Liste an Spielern. Die Liste ist mit dem </w:t>
+      </w:r>
+      <w:proofErr w:type="spellStart"/>
+      <w:r>
+        <w:t>ul</w:t>
+      </w:r>
+      <w:proofErr w:type="spellEnd"/>
+      <w:r>
+        <w:t xml:space="preserve">-Tag und jedes Listenelement (in diesem Fall jeweils ein Spieler) mit einem li-Tag formatiert. </w:t>
       </w:r>
     </w:p>
     <w:p>
       <w:r>
-        <w:t>Jedes Listenelement wiederrum enthält ein Eingabefeld, formatiert mit dem input-tag, in das der Benutzer einen Spielernamen vergeben kann oder keine Eingabe tätigen, um den Standardnamen zu vergeben, der mit dem placeholder-Attribut des Eingabefeldes dargestellt wird. Jeder Spielereintrag kann außerdem mit dem roten Knopf gelöscht werden, wenn mindestens zwei Spieler in der Liste sind.</w:t>
+        <w:t xml:space="preserve">Jedes Listenelement wiederum enthält ein Eingabefeld, formatiert mit dem input-tag, </w:t>
+      </w:r>
+      <w:r>
+        <w:t>mit dem</w:t>
+      </w:r>
+      <w:r>
+        <w:t xml:space="preserve"> der Benutzer einen Spielernamen vergeben kann oder </w:t>
+      </w:r>
+      <w:r>
+        <w:t>es leer lässt</w:t>
+      </w:r>
+      <w:r>
+        <w:t>, um den Standardnamen z</w:t>
+      </w:r>
+      <w:r>
+        <w:t>uzuteilen</w:t>
+      </w:r>
+      <w:r>
+        <w:t xml:space="preserve">, der mit dem </w:t>
+      </w:r>
+      <w:proofErr w:type="spellStart"/>
+      <w:r>
+        <w:t>placeholder</w:t>
+      </w:r>
+      <w:proofErr w:type="spellEnd"/>
+      <w:r>
+        <w:t xml:space="preserve">-Attribut des Eingabefeldes </w:t>
+      </w:r>
+      <w:r>
+        <w:t>angedeutet</w:t>
+      </w:r>
+      <w:r>
+        <w:t xml:space="preserve"> wird. Jeder Spielereintrag kann außerdem mit dem roten Knopf gelöscht werden, wenn mindestens zwei Spieler in der Liste sind.</w:t>
       </w:r>
     </w:p>
     <w:p>

</xml_diff>

<commit_message>
kleine korrekturen vor der abgabe
</commit_message>
<xml_diff>
--- a/Dokumentation.docx
+++ b/Dokumentation.docx
@@ -242,14 +242,27 @@
       <w:r>
         <w:t xml:space="preserve">Abbildung </w:t>
       </w:r>
-      <w:fldSimple w:instr=" SEQ Abbildung \* ARABIC ">
-        <w:r>
-          <w:rPr>
-            <w:noProof/>
-          </w:rPr>
-          <w:t>1</w:t>
-        </w:r>
-      </w:fldSimple>
+      <w:r>
+        <w:fldChar w:fldCharType="begin"/>
+      </w:r>
+      <w:r>
+        <w:instrText xml:space="preserve"> SEQ Abbildung \* ARABIC </w:instrText>
+      </w:r>
+      <w:r>
+        <w:fldChar w:fldCharType="separate"/>
+      </w:r>
+      <w:r>
+        <w:rPr>
+          <w:noProof/>
+        </w:rPr>
+        <w:t>1</w:t>
+      </w:r>
+      <w:r>
+        <w:rPr>
+          <w:noProof/>
+        </w:rPr>
+        <w:fldChar w:fldCharType="end"/>
+      </w:r>
       <w:r>
         <w:t xml:space="preserve">: Dialog zur Konfiguration </w:t>
       </w:r>
@@ -439,14 +452,27 @@
       <w:r>
         <w:t xml:space="preserve">Abbildung </w:t>
       </w:r>
-      <w:fldSimple w:instr=" SEQ Abbildung \* ARABIC ">
-        <w:r>
-          <w:rPr>
-            <w:noProof/>
-          </w:rPr>
-          <w:t>2</w:t>
-        </w:r>
-      </w:fldSimple>
+      <w:r>
+        <w:fldChar w:fldCharType="begin"/>
+      </w:r>
+      <w:r>
+        <w:instrText xml:space="preserve"> SEQ Abbildung \* ARABIC </w:instrText>
+      </w:r>
+      <w:r>
+        <w:fldChar w:fldCharType="separate"/>
+      </w:r>
+      <w:r>
+        <w:rPr>
+          <w:noProof/>
+        </w:rPr>
+        <w:t>2</w:t>
+      </w:r>
+      <w:r>
+        <w:rPr>
+          <w:noProof/>
+        </w:rPr>
+        <w:fldChar w:fldCharType="end"/>
+      </w:r>
       <w:r>
         <w:t>: Standardansicht des Spielfeldes</w:t>
       </w:r>
@@ -515,10 +541,16 @@
       </w:r>
       <w:r>
         <w:lastRenderedPageBreak/>
-        <w:t>gerade am Zug ist, wird mit der blauen Primärfarbe hervorgehoben und erhält eine pulsierende Animation nach kurze</w:t>
-      </w:r>
-      <w:r>
-        <w:t>r Zeit.</w:t>
+        <w:t xml:space="preserve">gerade am Zug ist, wird mit der blauen Primärfarbe hervorgehoben und erhält </w:t>
+      </w:r>
+      <w:r>
+        <w:t xml:space="preserve">nach kurzer Zeit </w:t>
+      </w:r>
+      <w:r>
+        <w:t>eine pulsierende Animation</w:t>
+      </w:r>
+      <w:r>
+        <w:t>.</w:t>
       </w:r>
     </w:p>
     <w:p>
@@ -647,6 +679,9 @@
         <w:keepNext/>
       </w:pPr>
       <w:r>
+        <w:rPr>
+          <w:noProof/>
+        </w:rPr>
         <w:drawing>
           <wp:inline distT="0" distB="0" distL="0" distR="0" wp14:anchorId="708BD7D7" wp14:editId="4CD19617">
             <wp:extent cx="1742257" cy="3497580"/>
@@ -691,14 +726,27 @@
       <w:r>
         <w:t xml:space="preserve">Abbildung </w:t>
       </w:r>
-      <w:fldSimple w:instr=" SEQ Abbildung \* ARABIC ">
-        <w:r>
-          <w:rPr>
-            <w:noProof/>
-          </w:rPr>
-          <w:t>3</w:t>
-        </w:r>
-      </w:fldSimple>
+      <w:r>
+        <w:fldChar w:fldCharType="begin"/>
+      </w:r>
+      <w:r>
+        <w:instrText xml:space="preserve"> SEQ Abbildung \* ARABIC </w:instrText>
+      </w:r>
+      <w:r>
+        <w:fldChar w:fldCharType="separate"/>
+      </w:r>
+      <w:r>
+        <w:rPr>
+          <w:noProof/>
+        </w:rPr>
+        <w:t>3</w:t>
+      </w:r>
+      <w:r>
+        <w:rPr>
+          <w:noProof/>
+        </w:rPr>
+        <w:fldChar w:fldCharType="end"/>
+      </w:r>
       <w:r>
         <w:t>: Ansicht des Spielfeldes auf einem Smartphone</w:t>
       </w:r>
@@ -756,7 +804,7 @@
           <w:noProof/>
         </w:rPr>
         <w:drawing>
-          <wp:inline distT="0" distB="0" distL="0" distR="0" wp14:anchorId="2882595D" wp14:editId="39D6F586">
+          <wp:inline distT="0" distB="0" distL="0" distR="0" wp14:anchorId="2882595D" wp14:editId="498AD1C7">
             <wp:extent cx="5486400" cy="3570515"/>
             <wp:effectExtent l="19050" t="0" r="38100" b="0"/>
             <wp:docPr id="206" name="Diagramm 206"/>
@@ -5433,7 +5481,7 @@
         <a:p>
           <a:r>
             <a:rPr lang="de-DE"/>
-            <a:t>Ein Vorrat der möglichen Smileypaaren wird gebildet</a:t>
+            <a:t>Ein Vorrat der möglichen Smileypaare wird gebildet</a:t>
           </a:r>
         </a:p>
       </dgm:t>
@@ -9308,7 +9356,7 @@
           </a:pPr>
           <a:r>
             <a:rPr lang="de-DE" sz="700" kern="1200"/>
-            <a:t>Ein Vorrat der möglichen Smileypaaren wird gebildet</a:t>
+            <a:t>Ein Vorrat der möglichen Smileypaare wird gebildet</a:t>
           </a:r>
         </a:p>
       </dsp:txBody>

</xml_diff>